<commit_message>
Updating manual, and disabling routines
</commit_message>
<xml_diff>
--- a/Manual.docx
+++ b/Manual.docx
@@ -227,7 +227,13 @@
         <w:rPr>
           <w:szCs w:val="32"/>
         </w:rPr>
-        <w:t>Christian Hackbart for creating UGE, which serves as hUGETracker’s emulation core</w:t>
+        <w:t xml:space="preserve">Christian Hackbart for creating </w:t>
+      </w:r>
+      <w:r>
+        <w:rPr>
+          <w:szCs w:val="32"/>
+        </w:rPr>
+        <w:t>UGE, which serves as hUGETracker’s emulation core</w:t>
       </w:r>
     </w:p>
     <w:p>
@@ -281,7 +287,19 @@
         <w:rPr>
           <w:szCs w:val="32"/>
         </w:rPr>
-        <w:t xml:space="preserve"> super-accurate emulator which I used for debugging and copied a bit of code from</w:t>
+        <w:t xml:space="preserve"> super-accurate emulator which I used for debugging and copied </w:t>
+      </w:r>
+      <w:r>
+        <w:rPr>
+          <w:szCs w:val="32"/>
+        </w:rPr>
+        <w:t xml:space="preserve">the LFSR code </w:t>
+      </w:r>
+      <w:r>
+        <w:rPr>
+          <w:szCs w:val="32"/>
+        </w:rPr>
+        <w:t>from</w:t>
       </w:r>
     </w:p>
     <w:p>
@@ -299,7 +317,19 @@
         <w:rPr>
           <w:szCs w:val="32"/>
         </w:rPr>
-        <w:t>Declan “Dooskington” Hopkins for GameLad, which I yanked a bit of code from</w:t>
+        <w:t xml:space="preserve">Declan “Dooskington” Hopkins for GameLad, which I yanked </w:t>
+      </w:r>
+      <w:r>
+        <w:rPr>
+          <w:szCs w:val="32"/>
+        </w:rPr>
+        <w:t>the timing code</w:t>
+      </w:r>
+      <w:r>
+        <w:rPr>
+          <w:szCs w:val="32"/>
+        </w:rPr>
+        <w:t xml:space="preserve"> from</w:t>
       </w:r>
     </w:p>
     <w:p>
@@ -330,6 +360,42 @@
           <w:szCs w:val="32"/>
         </w:rPr>
         <w:t>navigate the Gameboy’s peculiarities and for writing an alternative sound driver for the tracker</w:t>
+      </w:r>
+    </w:p>
+    <w:p>
+      <w:pPr>
+        <w:pStyle w:val="ListParagraph"/>
+        <w:numPr>
+          <w:ilvl w:val="0"/>
+          <w:numId w:val="4"/>
+        </w:numPr>
+        <w:rPr>
+          <w:szCs w:val="32"/>
+        </w:rPr>
+      </w:pPr>
+      <w:r>
+        <w:rPr>
+          <w:szCs w:val="32"/>
+        </w:rPr>
+        <w:t>Evelyn “Eevee” Woods, whose article on the Gameboy sound system was valuable in writing the music driver.</w:t>
+      </w:r>
+    </w:p>
+    <w:p>
+      <w:pPr>
+        <w:pStyle w:val="ListParagraph"/>
+        <w:numPr>
+          <w:ilvl w:val="0"/>
+          <w:numId w:val="4"/>
+        </w:numPr>
+        <w:rPr>
+          <w:szCs w:val="32"/>
+        </w:rPr>
+      </w:pPr>
+      <w:r>
+        <w:rPr>
+          <w:szCs w:val="32"/>
+        </w:rPr>
+        <w:t xml:space="preserve">B00daW, for invaluable testing and debugging support on Linux. </w:t>
       </w:r>
     </w:p>
     <w:p>
@@ -402,13 +468,6 @@
         </w:rPr>
         <w:t xml:space="preserve"> and get in touch!</w:t>
       </w:r>
-    </w:p>
-    <w:p>
-      <w:pPr>
-        <w:rPr>
-          <w:szCs w:val="32"/>
-        </w:rPr>
-      </w:pPr>
     </w:p>
     <w:p>
       <w:pPr>
@@ -508,7 +567,7 @@
           <w:r>
             <w:fldChar w:fldCharType="separate"/>
           </w:r>
-          <w:hyperlink w:anchor="_Toc28880421" w:history="1">
+          <w:hyperlink w:anchor="_Toc30965868" w:history="1">
             <w:r>
               <w:rPr>
                 <w:rStyle w:val="Hyperlink"/>
@@ -535,7 +594,7 @@
                 <w:noProof/>
                 <w:webHidden/>
               </w:rPr>
-              <w:instrText xml:space="preserve"> PAGEREF _Toc28880421 \h </w:instrText>
+              <w:instrText xml:space="preserve"> PAGEREF _Toc30965868 \h </w:instrText>
             </w:r>
             <w:r>
               <w:rPr>
@@ -578,7 +637,7 @@
               <w:sz w:val="22"/>
             </w:rPr>
           </w:pPr>
-          <w:hyperlink w:anchor="_Toc28880422" w:history="1">
+          <w:hyperlink w:anchor="_Toc30965869" w:history="1">
             <w:r>
               <w:rPr>
                 <w:rStyle w:val="Hyperlink"/>
@@ -605,7 +664,7 @@
                 <w:noProof/>
                 <w:webHidden/>
               </w:rPr>
-              <w:instrText xml:space="preserve"> PAGEREF _Toc28880422 \h </w:instrText>
+              <w:instrText xml:space="preserve"> PAGEREF _Toc30965869 \h </w:instrText>
             </w:r>
             <w:r>
               <w:rPr>
@@ -626,6 +685,146 @@
                 <w:webHidden/>
               </w:rPr>
               <w:t>5</w:t>
+            </w:r>
+            <w:r>
+              <w:rPr>
+                <w:noProof/>
+                <w:webHidden/>
+              </w:rPr>
+              <w:fldChar w:fldCharType="end"/>
+            </w:r>
+          </w:hyperlink>
+        </w:p>
+        <w:p>
+          <w:pPr>
+            <w:pStyle w:val="TOC2"/>
+            <w:tabs>
+              <w:tab w:val="right" w:leader="dot" w:pos="9350"/>
+            </w:tabs>
+            <w:rPr>
+              <w:rFonts w:asciiTheme="minorHAnsi" w:eastAsiaTheme="minorEastAsia" w:hAnsiTheme="minorHAnsi"/>
+              <w:noProof/>
+              <w:sz w:val="22"/>
+            </w:rPr>
+          </w:pPr>
+          <w:hyperlink w:anchor="_Toc30965870" w:history="1">
+            <w:r>
+              <w:rPr>
+                <w:rStyle w:val="Hyperlink"/>
+                <w:noProof/>
+              </w:rPr>
+              <w:t>VU Meters and Oscilloscopes</w:t>
+            </w:r>
+            <w:r>
+              <w:rPr>
+                <w:noProof/>
+                <w:webHidden/>
+              </w:rPr>
+              <w:tab/>
+            </w:r>
+            <w:r>
+              <w:rPr>
+                <w:noProof/>
+                <w:webHidden/>
+              </w:rPr>
+              <w:fldChar w:fldCharType="begin"/>
+            </w:r>
+            <w:r>
+              <w:rPr>
+                <w:noProof/>
+                <w:webHidden/>
+              </w:rPr>
+              <w:instrText xml:space="preserve"> PAGEREF _Toc30965870 \h </w:instrText>
+            </w:r>
+            <w:r>
+              <w:rPr>
+                <w:noProof/>
+                <w:webHidden/>
+              </w:rPr>
+            </w:r>
+            <w:r>
+              <w:rPr>
+                <w:noProof/>
+                <w:webHidden/>
+              </w:rPr>
+              <w:fldChar w:fldCharType="separate"/>
+            </w:r>
+            <w:r>
+              <w:rPr>
+                <w:noProof/>
+                <w:webHidden/>
+              </w:rPr>
+              <w:t>6</w:t>
+            </w:r>
+            <w:r>
+              <w:rPr>
+                <w:noProof/>
+                <w:webHidden/>
+              </w:rPr>
+              <w:fldChar w:fldCharType="end"/>
+            </w:r>
+          </w:hyperlink>
+        </w:p>
+        <w:p>
+          <w:pPr>
+            <w:pStyle w:val="TOC2"/>
+            <w:tabs>
+              <w:tab w:val="right" w:leader="dot" w:pos="9350"/>
+            </w:tabs>
+            <w:rPr>
+              <w:rFonts w:asciiTheme="minorHAnsi" w:eastAsiaTheme="minorEastAsia" w:hAnsiTheme="minorHAnsi"/>
+              <w:noProof/>
+              <w:sz w:val="22"/>
+            </w:rPr>
+          </w:pPr>
+          <w:hyperlink w:anchor="_Toc30965871" w:history="1">
+            <w:r>
+              <w:rPr>
+                <w:rStyle w:val="Hyperlink"/>
+                <w:noProof/>
+              </w:rPr>
+              <w:t>Tracker Grid</w:t>
+            </w:r>
+            <w:r>
+              <w:rPr>
+                <w:noProof/>
+                <w:webHidden/>
+              </w:rPr>
+              <w:tab/>
+            </w:r>
+            <w:r>
+              <w:rPr>
+                <w:noProof/>
+                <w:webHidden/>
+              </w:rPr>
+              <w:fldChar w:fldCharType="begin"/>
+            </w:r>
+            <w:r>
+              <w:rPr>
+                <w:noProof/>
+                <w:webHidden/>
+              </w:rPr>
+              <w:instrText xml:space="preserve"> PAGEREF _Toc30965871 \h </w:instrText>
+            </w:r>
+            <w:r>
+              <w:rPr>
+                <w:noProof/>
+                <w:webHidden/>
+              </w:rPr>
+            </w:r>
+            <w:r>
+              <w:rPr>
+                <w:noProof/>
+                <w:webHidden/>
+              </w:rPr>
+              <w:fldChar w:fldCharType="separate"/>
+            </w:r>
+            <w:r>
+              <w:rPr>
+                <w:noProof/>
+                <w:webHidden/>
+              </w:rPr>
+              <w:t>6</w:t>
             </w:r>
             <w:r>
               <w:rPr>
@@ -648,7 +847,7 @@
               <w:sz w:val="22"/>
             </w:rPr>
           </w:pPr>
-          <w:hyperlink w:anchor="_Toc28880423" w:history="1">
+          <w:hyperlink w:anchor="_Toc30965872" w:history="1">
             <w:r>
               <w:rPr>
                 <w:rStyle w:val="Hyperlink"/>
@@ -675,7 +874,7 @@
                 <w:noProof/>
                 <w:webHidden/>
               </w:rPr>
-              <w:instrText xml:space="preserve"> PAGEREF _Toc28880423 \h </w:instrText>
+              <w:instrText xml:space="preserve"> PAGEREF _Toc30965872 \h </w:instrText>
             </w:r>
             <w:r>
               <w:rPr>
@@ -696,6 +895,216 @@
                 <w:webHidden/>
               </w:rPr>
               <w:t>7</w:t>
+            </w:r>
+            <w:r>
+              <w:rPr>
+                <w:noProof/>
+                <w:webHidden/>
+              </w:rPr>
+              <w:fldChar w:fldCharType="end"/>
+            </w:r>
+          </w:hyperlink>
+        </w:p>
+        <w:p>
+          <w:pPr>
+            <w:pStyle w:val="TOC1"/>
+            <w:tabs>
+              <w:tab w:val="right" w:leader="dot" w:pos="9350"/>
+            </w:tabs>
+            <w:rPr>
+              <w:rFonts w:asciiTheme="minorHAnsi" w:eastAsiaTheme="minorEastAsia" w:hAnsiTheme="minorHAnsi"/>
+              <w:noProof/>
+              <w:sz w:val="22"/>
+            </w:rPr>
+          </w:pPr>
+          <w:hyperlink w:anchor="_Toc30965873" w:history="1">
+            <w:r>
+              <w:rPr>
+                <w:rStyle w:val="Hyperlink"/>
+                <w:noProof/>
+              </w:rPr>
+              <w:t>Hotkeys</w:t>
+            </w:r>
+            <w:r>
+              <w:rPr>
+                <w:noProof/>
+                <w:webHidden/>
+              </w:rPr>
+              <w:tab/>
+            </w:r>
+            <w:r>
+              <w:rPr>
+                <w:noProof/>
+                <w:webHidden/>
+              </w:rPr>
+              <w:fldChar w:fldCharType="begin"/>
+            </w:r>
+            <w:r>
+              <w:rPr>
+                <w:noProof/>
+                <w:webHidden/>
+              </w:rPr>
+              <w:instrText xml:space="preserve"> PAGEREF _Toc30965873 \h </w:instrText>
+            </w:r>
+            <w:r>
+              <w:rPr>
+                <w:noProof/>
+                <w:webHidden/>
+              </w:rPr>
+            </w:r>
+            <w:r>
+              <w:rPr>
+                <w:noProof/>
+                <w:webHidden/>
+              </w:rPr>
+              <w:fldChar w:fldCharType="separate"/>
+            </w:r>
+            <w:r>
+              <w:rPr>
+                <w:noProof/>
+                <w:webHidden/>
+              </w:rPr>
+              <w:t>9</w:t>
+            </w:r>
+            <w:r>
+              <w:rPr>
+                <w:noProof/>
+                <w:webHidden/>
+              </w:rPr>
+              <w:fldChar w:fldCharType="end"/>
+            </w:r>
+          </w:hyperlink>
+        </w:p>
+        <w:p>
+          <w:pPr>
+            <w:pStyle w:val="TOC1"/>
+            <w:tabs>
+              <w:tab w:val="right" w:leader="dot" w:pos="9350"/>
+            </w:tabs>
+            <w:rPr>
+              <w:rFonts w:asciiTheme="minorHAnsi" w:eastAsiaTheme="minorEastAsia" w:hAnsiTheme="minorHAnsi"/>
+              <w:noProof/>
+              <w:sz w:val="22"/>
+            </w:rPr>
+          </w:pPr>
+          <w:hyperlink w:anchor="_Toc30965874" w:history="1">
+            <w:r>
+              <w:rPr>
+                <w:rStyle w:val="Hyperlink"/>
+                <w:noProof/>
+              </w:rPr>
+              <w:t>Miscellaneous</w:t>
+            </w:r>
+            <w:r>
+              <w:rPr>
+                <w:noProof/>
+                <w:webHidden/>
+              </w:rPr>
+              <w:tab/>
+            </w:r>
+            <w:r>
+              <w:rPr>
+                <w:noProof/>
+                <w:webHidden/>
+              </w:rPr>
+              <w:fldChar w:fldCharType="begin"/>
+            </w:r>
+            <w:r>
+              <w:rPr>
+                <w:noProof/>
+                <w:webHidden/>
+              </w:rPr>
+              <w:instrText xml:space="preserve"> PAGEREF _Toc30965874 \h </w:instrText>
+            </w:r>
+            <w:r>
+              <w:rPr>
+                <w:noProof/>
+                <w:webHidden/>
+              </w:rPr>
+            </w:r>
+            <w:r>
+              <w:rPr>
+                <w:noProof/>
+                <w:webHidden/>
+              </w:rPr>
+              <w:fldChar w:fldCharType="separate"/>
+            </w:r>
+            <w:r>
+              <w:rPr>
+                <w:noProof/>
+                <w:webHidden/>
+              </w:rPr>
+              <w:t>10</w:t>
+            </w:r>
+            <w:r>
+              <w:rPr>
+                <w:noProof/>
+                <w:webHidden/>
+              </w:rPr>
+              <w:fldChar w:fldCharType="end"/>
+            </w:r>
+          </w:hyperlink>
+        </w:p>
+        <w:p>
+          <w:pPr>
+            <w:pStyle w:val="TOC2"/>
+            <w:tabs>
+              <w:tab w:val="right" w:leader="dot" w:pos="9350"/>
+            </w:tabs>
+            <w:rPr>
+              <w:rFonts w:asciiTheme="minorHAnsi" w:eastAsiaTheme="minorEastAsia" w:hAnsiTheme="minorHAnsi"/>
+              <w:noProof/>
+              <w:sz w:val="22"/>
+            </w:rPr>
+          </w:pPr>
+          <w:hyperlink w:anchor="_Toc30965875" w:history="1">
+            <w:r>
+              <w:rPr>
+                <w:rStyle w:val="Hyperlink"/>
+                <w:noProof/>
+              </w:rPr>
+              <w:t>The clipboard</w:t>
+            </w:r>
+            <w:r>
+              <w:rPr>
+                <w:noProof/>
+                <w:webHidden/>
+              </w:rPr>
+              <w:tab/>
+            </w:r>
+            <w:r>
+              <w:rPr>
+                <w:noProof/>
+                <w:webHidden/>
+              </w:rPr>
+              <w:fldChar w:fldCharType="begin"/>
+            </w:r>
+            <w:r>
+              <w:rPr>
+                <w:noProof/>
+                <w:webHidden/>
+              </w:rPr>
+              <w:instrText xml:space="preserve"> PAGEREF _Toc30965875 \h </w:instrText>
+            </w:r>
+            <w:r>
+              <w:rPr>
+                <w:noProof/>
+                <w:webHidden/>
+              </w:rPr>
+            </w:r>
+            <w:r>
+              <w:rPr>
+                <w:noProof/>
+                <w:webHidden/>
+              </w:rPr>
+              <w:fldChar w:fldCharType="separate"/>
+            </w:r>
+            <w:r>
+              <w:rPr>
+                <w:noProof/>
+                <w:webHidden/>
+              </w:rPr>
+              <w:t>10</w:t>
             </w:r>
             <w:r>
               <w:rPr>
@@ -742,7 +1151,7 @@
       <w:pPr>
         <w:pStyle w:val="Heading1"/>
       </w:pPr>
-      <w:bookmarkStart w:id="0" w:name="_Toc28880421"/>
+      <w:bookmarkStart w:id="0" w:name="_Toc30965868"/>
       <w:r>
         <w:lastRenderedPageBreak/>
         <w:t>Concepts</w:t>
@@ -768,7 +1177,7 @@
       <w:pPr>
         <w:pStyle w:val="Heading1"/>
       </w:pPr>
-      <w:bookmarkStart w:id="1" w:name="_Toc28880422"/>
+      <w:bookmarkStart w:id="1" w:name="_Toc30965869"/>
       <w:r>
         <w:t>I</w:t>
       </w:r>
@@ -891,10 +1300,12 @@
       <w:pPr>
         <w:pStyle w:val="Heading2"/>
       </w:pPr>
+      <w:bookmarkStart w:id="2" w:name="_Toc30965870"/>
       <w:r>
         <w:lastRenderedPageBreak/>
         <w:t>VU Meters and Oscilloscopes</w:t>
       </w:r>
+      <w:bookmarkEnd w:id="2"/>
     </w:p>
     <w:p>
       <w:r>
@@ -947,9 +1358,11 @@
       <w:pPr>
         <w:pStyle w:val="Heading2"/>
       </w:pPr>
+      <w:bookmarkStart w:id="3" w:name="_Toc30965871"/>
       <w:r>
         <w:t>Tracker Grid</w:t>
       </w:r>
+      <w:bookmarkEnd w:id="3"/>
     </w:p>
     <w:p>
       <w:r>
@@ -1000,12 +1413,12 @@
       <w:pPr>
         <w:pStyle w:val="Heading1"/>
       </w:pPr>
-      <w:bookmarkStart w:id="2" w:name="_Toc28880423"/>
+      <w:bookmarkStart w:id="4" w:name="_Toc30965872"/>
       <w:r>
         <w:lastRenderedPageBreak/>
         <w:t>Effect reference</w:t>
       </w:r>
-      <w:bookmarkEnd w:id="2"/>
+      <w:bookmarkEnd w:id="4"/>
     </w:p>
     <w:p>
       <w:r>
@@ -1392,6 +1805,9 @@
             <w:r>
               <w:t>Sets the master volume control of the Gameboy for the left and right speakers. Use the effect editor to create one of these effects. Note that a volume of zero is not completely silent.</w:t>
             </w:r>
+            <w:r>
+              <w:t xml:space="preserve"> Currently not implemented.</w:t>
+            </w:r>
           </w:p>
         </w:tc>
       </w:tr>
@@ -1573,7 +1989,6 @@
                 <w:b w:val="0"/>
                 <w:bCs w:val="0"/>
               </w:rPr>
-              <w:lastRenderedPageBreak/>
               <w:t>9xx</w:t>
             </w:r>
           </w:p>
@@ -1793,16 +2208,7 @@
                 <w:b/>
                 <w:bCs/>
               </w:rPr>
-              <w:t xml:space="preserve"> (except on channel 3</w:t>
-            </w:r>
-            <w:bookmarkStart w:id="3" w:name="_GoBack"/>
-            <w:bookmarkEnd w:id="3"/>
-            <w:r>
-              <w:rPr>
-                <w:b/>
-                <w:bCs/>
-              </w:rPr>
-              <w:t>)</w:t>
+              <w:t xml:space="preserve"> (except on channel 3)</w:t>
             </w:r>
             <w:r>
               <w:rPr>
@@ -1969,8 +2375,812 @@
       </w:tr>
     </w:tbl>
     <w:p/>
+    <w:p>
+      <w:r>
+        <w:br w:type="page"/>
+      </w:r>
+    </w:p>
+    <w:p>
+      <w:pPr>
+        <w:pStyle w:val="Heading1"/>
+      </w:pPr>
+      <w:bookmarkStart w:id="5" w:name="_Toc30965873"/>
+      <w:r>
+        <w:lastRenderedPageBreak/>
+        <w:t>Hotkeys</w:t>
+      </w:r>
+      <w:bookmarkEnd w:id="5"/>
+    </w:p>
+    <w:p>
+      <w:r>
+        <w:t xml:space="preserve">The keyboard interface to hUGETracker is intentionally designed to be similar to ModPlug’s. If you’re familiar with it, then most of these keybindings will </w:t>
+      </w:r>
+      <w:r>
+        <w:t>look</w:t>
+      </w:r>
+      <w:bookmarkStart w:id="6" w:name="_GoBack"/>
+      <w:bookmarkEnd w:id="6"/>
+      <w:r>
+        <w:t xml:space="preserve"> familiar.</w:t>
+      </w:r>
+    </w:p>
+    <w:tbl>
+      <w:tblPr>
+        <w:tblStyle w:val="PlainTable1"/>
+        <w:tblW w:w="0" w:type="auto"/>
+        <w:tblLook w:val="04A0" w:firstRow="1" w:lastRow="0" w:firstColumn="1" w:lastColumn="0" w:noHBand="0" w:noVBand="1"/>
+      </w:tblPr>
+      <w:tblGrid>
+        <w:gridCol w:w="1615"/>
+        <w:gridCol w:w="2250"/>
+        <w:gridCol w:w="5485"/>
+      </w:tblGrid>
+      <w:tr>
+        <w:trPr>
+          <w:cnfStyle w:val="100000000000" w:firstRow="1" w:lastRow="0" w:firstColumn="0" w:lastColumn="0" w:oddVBand="0" w:evenVBand="0" w:oddHBand="0" w:evenHBand="0" w:firstRowFirstColumn="0" w:firstRowLastColumn="0" w:lastRowFirstColumn="0" w:lastRowLastColumn="0"/>
+        </w:trPr>
+        <w:tc>
+          <w:tcPr>
+            <w:cnfStyle w:val="001000000000" w:firstRow="0" w:lastRow="0" w:firstColumn="1" w:lastColumn="0" w:oddVBand="0" w:evenVBand="0" w:oddHBand="0" w:evenHBand="0" w:firstRowFirstColumn="0" w:firstRowLastColumn="0" w:lastRowFirstColumn="0" w:lastRowLastColumn="0"/>
+            <w:tcW w:w="1615" w:type="dxa"/>
+          </w:tcPr>
+          <w:p>
+            <w:r>
+              <w:t>Hotkey</w:t>
+            </w:r>
+          </w:p>
+        </w:tc>
+        <w:tc>
+          <w:tcPr>
+            <w:tcW w:w="2250" w:type="dxa"/>
+          </w:tcPr>
+          <w:p>
+            <w:pPr>
+              <w:cnfStyle w:val="100000000000" w:firstRow="1" w:lastRow="0" w:firstColumn="0" w:lastColumn="0" w:oddVBand="0" w:evenVBand="0" w:oddHBand="0" w:evenHBand="0" w:firstRowFirstColumn="0" w:firstRowLastColumn="0" w:lastRowFirstColumn="0" w:lastRowLastColumn="0"/>
+            </w:pPr>
+            <w:r>
+              <w:t>Action</w:t>
+            </w:r>
+          </w:p>
+        </w:tc>
+        <w:tc>
+          <w:tcPr>
+            <w:tcW w:w="5485" w:type="dxa"/>
+          </w:tcPr>
+          <w:p>
+            <w:pPr>
+              <w:cnfStyle w:val="100000000000" w:firstRow="1" w:lastRow="0" w:firstColumn="0" w:lastColumn="0" w:oddVBand="0" w:evenVBand="0" w:oddHBand="0" w:evenHBand="0" w:firstRowFirstColumn="0" w:firstRowLastColumn="0" w:lastRowFirstColumn="0" w:lastRowLastColumn="0"/>
+            </w:pPr>
+            <w:r>
+              <w:t>Remarks</w:t>
+            </w:r>
+          </w:p>
+        </w:tc>
+      </w:tr>
+      <w:tr>
+        <w:trPr>
+          <w:cnfStyle w:val="000000100000" w:firstRow="0" w:lastRow="0" w:firstColumn="0" w:lastColumn="0" w:oddVBand="0" w:evenVBand="0" w:oddHBand="1" w:evenHBand="0" w:firstRowFirstColumn="0" w:firstRowLastColumn="0" w:lastRowFirstColumn="0" w:lastRowLastColumn="0"/>
+        </w:trPr>
+        <w:tc>
+          <w:tcPr>
+            <w:cnfStyle w:val="001000000000" w:firstRow="0" w:lastRow="0" w:firstColumn="1" w:lastColumn="0" w:oddVBand="0" w:evenVBand="0" w:oddHBand="0" w:evenHBand="0" w:firstRowFirstColumn="0" w:firstRowLastColumn="0" w:lastRowFirstColumn="0" w:lastRowLastColumn="0"/>
+            <w:tcW w:w="1615" w:type="dxa"/>
+          </w:tcPr>
+          <w:p>
+            <w:pPr>
+              <w:rPr>
+                <w:b w:val="0"/>
+                <w:bCs w:val="0"/>
+              </w:rPr>
+            </w:pPr>
+            <w:r>
+              <w:rPr>
+                <w:b w:val="0"/>
+                <w:bCs w:val="0"/>
+              </w:rPr>
+              <w:t>Ctrl-C</w:t>
+            </w:r>
+          </w:p>
+        </w:tc>
+        <w:tc>
+          <w:tcPr>
+            <w:tcW w:w="2250" w:type="dxa"/>
+          </w:tcPr>
+          <w:p>
+            <w:pPr>
+              <w:cnfStyle w:val="000000100000" w:firstRow="0" w:lastRow="0" w:firstColumn="0" w:lastColumn="0" w:oddVBand="0" w:evenVBand="0" w:oddHBand="1" w:evenHBand="0" w:firstRowFirstColumn="0" w:firstRowLastColumn="0" w:lastRowFirstColumn="0" w:lastRowLastColumn="0"/>
+            </w:pPr>
+            <w:r>
+              <w:t>Copy</w:t>
+            </w:r>
+          </w:p>
+        </w:tc>
+        <w:tc>
+          <w:tcPr>
+            <w:tcW w:w="5485" w:type="dxa"/>
+          </w:tcPr>
+          <w:p>
+            <w:pPr>
+              <w:cnfStyle w:val="000000100000" w:firstRow="0" w:lastRow="0" w:firstColumn="0" w:lastColumn="0" w:oddVBand="0" w:evenVBand="0" w:oddHBand="1" w:evenHBand="0" w:firstRowFirstColumn="0" w:firstRowLastColumn="0" w:lastRowFirstColumn="0" w:lastRowLastColumn="0"/>
+            </w:pPr>
+            <w:r>
+              <w:t>Copies the selected pattern data into the clipboard</w:t>
+            </w:r>
+          </w:p>
+        </w:tc>
+      </w:tr>
+      <w:tr>
+        <w:tc>
+          <w:tcPr>
+            <w:cnfStyle w:val="001000000000" w:firstRow="0" w:lastRow="0" w:firstColumn="1" w:lastColumn="0" w:oddVBand="0" w:evenVBand="0" w:oddHBand="0" w:evenHBand="0" w:firstRowFirstColumn="0" w:firstRowLastColumn="0" w:lastRowFirstColumn="0" w:lastRowLastColumn="0"/>
+            <w:tcW w:w="1615" w:type="dxa"/>
+          </w:tcPr>
+          <w:p>
+            <w:pPr>
+              <w:rPr>
+                <w:b w:val="0"/>
+                <w:bCs w:val="0"/>
+              </w:rPr>
+            </w:pPr>
+            <w:r>
+              <w:rPr>
+                <w:b w:val="0"/>
+                <w:bCs w:val="0"/>
+              </w:rPr>
+              <w:t>Ctrl-X</w:t>
+            </w:r>
+          </w:p>
+        </w:tc>
+        <w:tc>
+          <w:tcPr>
+            <w:tcW w:w="2250" w:type="dxa"/>
+          </w:tcPr>
+          <w:p>
+            <w:pPr>
+              <w:cnfStyle w:val="000000000000" w:firstRow="0" w:lastRow="0" w:firstColumn="0" w:lastColumn="0" w:oddVBand="0" w:evenVBand="0" w:oddHBand="0" w:evenHBand="0" w:firstRowFirstColumn="0" w:firstRowLastColumn="0" w:lastRowFirstColumn="0" w:lastRowLastColumn="0"/>
+            </w:pPr>
+            <w:r>
+              <w:t>Cut</w:t>
+            </w:r>
+          </w:p>
+        </w:tc>
+        <w:tc>
+          <w:tcPr>
+            <w:tcW w:w="5485" w:type="dxa"/>
+          </w:tcPr>
+          <w:p>
+            <w:pPr>
+              <w:cnfStyle w:val="000000000000" w:firstRow="0" w:lastRow="0" w:firstColumn="0" w:lastColumn="0" w:oddVBand="0" w:evenVBand="0" w:oddHBand="0" w:evenHBand="0" w:firstRowFirstColumn="0" w:firstRowLastColumn="0" w:lastRowFirstColumn="0" w:lastRowLastColumn="0"/>
+            </w:pPr>
+            <w:r>
+              <w:t>Copies the selected pattern data into the clipboard, then erases the selected pattern data</w:t>
+            </w:r>
+          </w:p>
+        </w:tc>
+      </w:tr>
+      <w:tr>
+        <w:trPr>
+          <w:cnfStyle w:val="000000100000" w:firstRow="0" w:lastRow="0" w:firstColumn="0" w:lastColumn="0" w:oddVBand="0" w:evenVBand="0" w:oddHBand="1" w:evenHBand="0" w:firstRowFirstColumn="0" w:firstRowLastColumn="0" w:lastRowFirstColumn="0" w:lastRowLastColumn="0"/>
+        </w:trPr>
+        <w:tc>
+          <w:tcPr>
+            <w:cnfStyle w:val="001000000000" w:firstRow="0" w:lastRow="0" w:firstColumn="1" w:lastColumn="0" w:oddVBand="0" w:evenVBand="0" w:oddHBand="0" w:evenHBand="0" w:firstRowFirstColumn="0" w:firstRowLastColumn="0" w:lastRowFirstColumn="0" w:lastRowLastColumn="0"/>
+            <w:tcW w:w="1615" w:type="dxa"/>
+          </w:tcPr>
+          <w:p>
+            <w:pPr>
+              <w:rPr>
+                <w:b w:val="0"/>
+                <w:bCs w:val="0"/>
+              </w:rPr>
+            </w:pPr>
+            <w:r>
+              <w:rPr>
+                <w:b w:val="0"/>
+                <w:bCs w:val="0"/>
+              </w:rPr>
+              <w:t>Ctrl-V</w:t>
+            </w:r>
+          </w:p>
+        </w:tc>
+        <w:tc>
+          <w:tcPr>
+            <w:tcW w:w="2250" w:type="dxa"/>
+          </w:tcPr>
+          <w:p>
+            <w:pPr>
+              <w:cnfStyle w:val="000000100000" w:firstRow="0" w:lastRow="0" w:firstColumn="0" w:lastColumn="0" w:oddVBand="0" w:evenVBand="0" w:oddHBand="1" w:evenHBand="0" w:firstRowFirstColumn="0" w:firstRowLastColumn="0" w:lastRowFirstColumn="0" w:lastRowLastColumn="0"/>
+            </w:pPr>
+            <w:r>
+              <w:t>Paste</w:t>
+            </w:r>
+          </w:p>
+        </w:tc>
+        <w:tc>
+          <w:tcPr>
+            <w:tcW w:w="5485" w:type="dxa"/>
+          </w:tcPr>
+          <w:p>
+            <w:pPr>
+              <w:cnfStyle w:val="000000100000" w:firstRow="0" w:lastRow="0" w:firstColumn="0" w:lastColumn="0" w:oddVBand="0" w:evenVBand="0" w:oddHBand="1" w:evenHBand="0" w:firstRowFirstColumn="0" w:firstRowLastColumn="0" w:lastRowFirstColumn="0" w:lastRowLastColumn="0"/>
+            </w:pPr>
+            <w:r>
+              <w:t>Pastes any stored pattern data in the clipboard</w:t>
+            </w:r>
+          </w:p>
+        </w:tc>
+      </w:tr>
+      <w:tr>
+        <w:tc>
+          <w:tcPr>
+            <w:cnfStyle w:val="001000000000" w:firstRow="0" w:lastRow="0" w:firstColumn="1" w:lastColumn="0" w:oddVBand="0" w:evenVBand="0" w:oddHBand="0" w:evenHBand="0" w:firstRowFirstColumn="0" w:firstRowLastColumn="0" w:lastRowFirstColumn="0" w:lastRowLastColumn="0"/>
+            <w:tcW w:w="1615" w:type="dxa"/>
+          </w:tcPr>
+          <w:p>
+            <w:pPr>
+              <w:rPr>
+                <w:b w:val="0"/>
+                <w:bCs w:val="0"/>
+              </w:rPr>
+            </w:pPr>
+            <w:r>
+              <w:rPr>
+                <w:b w:val="0"/>
+                <w:bCs w:val="0"/>
+              </w:rPr>
+              <w:t>Shift-V</w:t>
+            </w:r>
+          </w:p>
+        </w:tc>
+        <w:tc>
+          <w:tcPr>
+            <w:tcW w:w="2250" w:type="dxa"/>
+          </w:tcPr>
+          <w:p>
+            <w:pPr>
+              <w:cnfStyle w:val="000000000000" w:firstRow="0" w:lastRow="0" w:firstColumn="0" w:lastColumn="0" w:oddVBand="0" w:evenVBand="0" w:oddHBand="0" w:evenHBand="0" w:firstRowFirstColumn="0" w:firstRowLastColumn="0" w:lastRowFirstColumn="0" w:lastRowLastColumn="0"/>
+            </w:pPr>
+            <w:r>
+              <w:t>Flood paste</w:t>
+            </w:r>
+          </w:p>
+        </w:tc>
+        <w:tc>
+          <w:tcPr>
+            <w:tcW w:w="5485" w:type="dxa"/>
+          </w:tcPr>
+          <w:p>
+            <w:pPr>
+              <w:cnfStyle w:val="000000000000" w:firstRow="0" w:lastRow="0" w:firstColumn="0" w:lastColumn="0" w:oddVBand="0" w:evenVBand="0" w:oddHBand="0" w:evenHBand="0" w:firstRowFirstColumn="0" w:firstRowLastColumn="0" w:lastRowFirstColumn="0" w:lastRowLastColumn="0"/>
+            </w:pPr>
+            <w:r>
+              <w:t>Continually pastes stored pattern data one after the other until reaching the bottom of the pattern. Useful for repeating beats/phrases/swing tempos.</w:t>
+            </w:r>
+          </w:p>
+        </w:tc>
+      </w:tr>
+      <w:tr>
+        <w:trPr>
+          <w:cnfStyle w:val="000000100000" w:firstRow="0" w:lastRow="0" w:firstColumn="0" w:lastColumn="0" w:oddVBand="0" w:evenVBand="0" w:oddHBand="1" w:evenHBand="0" w:firstRowFirstColumn="0" w:firstRowLastColumn="0" w:lastRowFirstColumn="0" w:lastRowLastColumn="0"/>
+        </w:trPr>
+        <w:tc>
+          <w:tcPr>
+            <w:cnfStyle w:val="001000000000" w:firstRow="0" w:lastRow="0" w:firstColumn="1" w:lastColumn="0" w:oddVBand="0" w:evenVBand="0" w:oddHBand="0" w:evenHBand="0" w:firstRowFirstColumn="0" w:firstRowLastColumn="0" w:lastRowFirstColumn="0" w:lastRowLastColumn="0"/>
+            <w:tcW w:w="1615" w:type="dxa"/>
+          </w:tcPr>
+          <w:p>
+            <w:pPr>
+              <w:rPr>
+                <w:b w:val="0"/>
+                <w:bCs w:val="0"/>
+              </w:rPr>
+            </w:pPr>
+            <w:r>
+              <w:rPr>
+                <w:b w:val="0"/>
+                <w:bCs w:val="0"/>
+              </w:rPr>
+              <w:t>Ctrl-Q</w:t>
+            </w:r>
+          </w:p>
+        </w:tc>
+        <w:tc>
+          <w:tcPr>
+            <w:tcW w:w="2250" w:type="dxa"/>
+          </w:tcPr>
+          <w:p>
+            <w:pPr>
+              <w:cnfStyle w:val="000000100000" w:firstRow="0" w:lastRow="0" w:firstColumn="0" w:lastColumn="0" w:oddVBand="0" w:evenVBand="0" w:oddHBand="1" w:evenHBand="0" w:firstRowFirstColumn="0" w:firstRowLastColumn="0" w:lastRowFirstColumn="0" w:lastRowLastColumn="0"/>
+            </w:pPr>
+            <w:r>
+              <w:t>Semitone up</w:t>
+            </w:r>
+          </w:p>
+        </w:tc>
+        <w:tc>
+          <w:tcPr>
+            <w:tcW w:w="5485" w:type="dxa"/>
+          </w:tcPr>
+          <w:p>
+            <w:pPr>
+              <w:cnfStyle w:val="000000100000" w:firstRow="0" w:lastRow="0" w:firstColumn="0" w:lastColumn="0" w:oddVBand="0" w:evenVBand="0" w:oddHBand="1" w:evenHBand="0" w:firstRowFirstColumn="0" w:firstRowLastColumn="0" w:lastRowFirstColumn="0" w:lastRowLastColumn="0"/>
+            </w:pPr>
+            <w:r>
+              <w:t>Transposes the selected notes one semitone up</w:t>
+            </w:r>
+          </w:p>
+        </w:tc>
+      </w:tr>
+      <w:tr>
+        <w:tc>
+          <w:tcPr>
+            <w:cnfStyle w:val="001000000000" w:firstRow="0" w:lastRow="0" w:firstColumn="1" w:lastColumn="0" w:oddVBand="0" w:evenVBand="0" w:oddHBand="0" w:evenHBand="0" w:firstRowFirstColumn="0" w:firstRowLastColumn="0" w:lastRowFirstColumn="0" w:lastRowLastColumn="0"/>
+            <w:tcW w:w="1615" w:type="dxa"/>
+          </w:tcPr>
+          <w:p>
+            <w:pPr>
+              <w:rPr>
+                <w:b w:val="0"/>
+                <w:bCs w:val="0"/>
+              </w:rPr>
+            </w:pPr>
+            <w:r>
+              <w:rPr>
+                <w:b w:val="0"/>
+                <w:bCs w:val="0"/>
+              </w:rPr>
+              <w:t>Ctrl-A</w:t>
+            </w:r>
+          </w:p>
+        </w:tc>
+        <w:tc>
+          <w:tcPr>
+            <w:tcW w:w="2250" w:type="dxa"/>
+          </w:tcPr>
+          <w:p>
+            <w:pPr>
+              <w:cnfStyle w:val="000000000000" w:firstRow="0" w:lastRow="0" w:firstColumn="0" w:lastColumn="0" w:oddVBand="0" w:evenVBand="0" w:oddHBand="0" w:evenHBand="0" w:firstRowFirstColumn="0" w:firstRowLastColumn="0" w:lastRowFirstColumn="0" w:lastRowLastColumn="0"/>
+            </w:pPr>
+            <w:r>
+              <w:t>Semitown down</w:t>
+            </w:r>
+          </w:p>
+        </w:tc>
+        <w:tc>
+          <w:tcPr>
+            <w:tcW w:w="5485" w:type="dxa"/>
+          </w:tcPr>
+          <w:p>
+            <w:pPr>
+              <w:cnfStyle w:val="000000000000" w:firstRow="0" w:lastRow="0" w:firstColumn="0" w:lastColumn="0" w:oddVBand="0" w:evenVBand="0" w:oddHBand="0" w:evenHBand="0" w:firstRowFirstColumn="0" w:firstRowLastColumn="0" w:lastRowFirstColumn="0" w:lastRowLastColumn="0"/>
+            </w:pPr>
+            <w:r>
+              <w:t>Transposes the selected notes one semitone down</w:t>
+            </w:r>
+          </w:p>
+        </w:tc>
+      </w:tr>
+      <w:tr>
+        <w:trPr>
+          <w:cnfStyle w:val="000000100000" w:firstRow="0" w:lastRow="0" w:firstColumn="0" w:lastColumn="0" w:oddVBand="0" w:evenVBand="0" w:oddHBand="1" w:evenHBand="0" w:firstRowFirstColumn="0" w:firstRowLastColumn="0" w:lastRowFirstColumn="0" w:lastRowLastColumn="0"/>
+        </w:trPr>
+        <w:tc>
+          <w:tcPr>
+            <w:cnfStyle w:val="001000000000" w:firstRow="0" w:lastRow="0" w:firstColumn="1" w:lastColumn="0" w:oddVBand="0" w:evenVBand="0" w:oddHBand="0" w:evenHBand="0" w:firstRowFirstColumn="0" w:firstRowLastColumn="0" w:lastRowFirstColumn="0" w:lastRowLastColumn="0"/>
+            <w:tcW w:w="1615" w:type="dxa"/>
+          </w:tcPr>
+          <w:p>
+            <w:pPr>
+              <w:rPr>
+                <w:b w:val="0"/>
+                <w:bCs w:val="0"/>
+              </w:rPr>
+            </w:pPr>
+            <w:r>
+              <w:rPr>
+                <w:b w:val="0"/>
+                <w:bCs w:val="0"/>
+              </w:rPr>
+              <w:t>Ctrl-Shift-Q</w:t>
+            </w:r>
+          </w:p>
+        </w:tc>
+        <w:tc>
+          <w:tcPr>
+            <w:tcW w:w="2250" w:type="dxa"/>
+          </w:tcPr>
+          <w:p>
+            <w:pPr>
+              <w:cnfStyle w:val="000000100000" w:firstRow="0" w:lastRow="0" w:firstColumn="0" w:lastColumn="0" w:oddVBand="0" w:evenVBand="0" w:oddHBand="1" w:evenHBand="0" w:firstRowFirstColumn="0" w:firstRowLastColumn="0" w:lastRowFirstColumn="0" w:lastRowLastColumn="0"/>
+            </w:pPr>
+            <w:r>
+              <w:t>Octave up</w:t>
+            </w:r>
+          </w:p>
+        </w:tc>
+        <w:tc>
+          <w:tcPr>
+            <w:tcW w:w="5485" w:type="dxa"/>
+          </w:tcPr>
+          <w:p>
+            <w:pPr>
+              <w:cnfStyle w:val="000000100000" w:firstRow="0" w:lastRow="0" w:firstColumn="0" w:lastColumn="0" w:oddVBand="0" w:evenVBand="0" w:oddHBand="1" w:evenHBand="0" w:firstRowFirstColumn="0" w:firstRowLastColumn="0" w:lastRowFirstColumn="0" w:lastRowLastColumn="0"/>
+            </w:pPr>
+            <w:r>
+              <w:t>Transposes the selected notes one octave up</w:t>
+            </w:r>
+          </w:p>
+        </w:tc>
+      </w:tr>
+      <w:tr>
+        <w:tc>
+          <w:tcPr>
+            <w:cnfStyle w:val="001000000000" w:firstRow="0" w:lastRow="0" w:firstColumn="1" w:lastColumn="0" w:oddVBand="0" w:evenVBand="0" w:oddHBand="0" w:evenHBand="0" w:firstRowFirstColumn="0" w:firstRowLastColumn="0" w:lastRowFirstColumn="0" w:lastRowLastColumn="0"/>
+            <w:tcW w:w="1615" w:type="dxa"/>
+          </w:tcPr>
+          <w:p>
+            <w:pPr>
+              <w:rPr>
+                <w:b w:val="0"/>
+                <w:bCs w:val="0"/>
+              </w:rPr>
+            </w:pPr>
+            <w:r>
+              <w:rPr>
+                <w:b w:val="0"/>
+                <w:bCs w:val="0"/>
+              </w:rPr>
+              <w:t>Ctrl-Shift-A</w:t>
+            </w:r>
+          </w:p>
+        </w:tc>
+        <w:tc>
+          <w:tcPr>
+            <w:tcW w:w="2250" w:type="dxa"/>
+          </w:tcPr>
+          <w:p>
+            <w:pPr>
+              <w:cnfStyle w:val="000000000000" w:firstRow="0" w:lastRow="0" w:firstColumn="0" w:lastColumn="0" w:oddVBand="0" w:evenVBand="0" w:oddHBand="0" w:evenHBand="0" w:firstRowFirstColumn="0" w:firstRowLastColumn="0" w:lastRowFirstColumn="0" w:lastRowLastColumn="0"/>
+            </w:pPr>
+            <w:r>
+              <w:t>Octave down</w:t>
+            </w:r>
+          </w:p>
+        </w:tc>
+        <w:tc>
+          <w:tcPr>
+            <w:tcW w:w="5485" w:type="dxa"/>
+          </w:tcPr>
+          <w:p>
+            <w:pPr>
+              <w:cnfStyle w:val="000000000000" w:firstRow="0" w:lastRow="0" w:firstColumn="0" w:lastColumn="0" w:oddVBand="0" w:evenVBand="0" w:oddHBand="0" w:evenHBand="0" w:firstRowFirstColumn="0" w:firstRowLastColumn="0" w:lastRowFirstColumn="0" w:lastRowLastColumn="0"/>
+            </w:pPr>
+            <w:r>
+              <w:t>Transposes the selected notes one octave down</w:t>
+            </w:r>
+          </w:p>
+        </w:tc>
+      </w:tr>
+      <w:tr>
+        <w:trPr>
+          <w:cnfStyle w:val="000000100000" w:firstRow="0" w:lastRow="0" w:firstColumn="0" w:lastColumn="0" w:oddVBand="0" w:evenVBand="0" w:oddHBand="1" w:evenHBand="0" w:firstRowFirstColumn="0" w:firstRowLastColumn="0" w:lastRowFirstColumn="0" w:lastRowLastColumn="0"/>
+        </w:trPr>
+        <w:tc>
+          <w:tcPr>
+            <w:cnfStyle w:val="001000000000" w:firstRow="0" w:lastRow="0" w:firstColumn="1" w:lastColumn="0" w:oddVBand="0" w:evenVBand="0" w:oddHBand="0" w:evenHBand="0" w:firstRowFirstColumn="0" w:firstRowLastColumn="0" w:lastRowFirstColumn="0" w:lastRowLastColumn="0"/>
+            <w:tcW w:w="1615" w:type="dxa"/>
+          </w:tcPr>
+          <w:p>
+            <w:pPr>
+              <w:rPr>
+                <w:b w:val="0"/>
+                <w:bCs w:val="0"/>
+              </w:rPr>
+            </w:pPr>
+            <w:r>
+              <w:rPr>
+                <w:b w:val="0"/>
+                <w:bCs w:val="0"/>
+              </w:rPr>
+              <w:t>Ctrl-L</w:t>
+            </w:r>
+          </w:p>
+        </w:tc>
+        <w:tc>
+          <w:tcPr>
+            <w:tcW w:w="2250" w:type="dxa"/>
+          </w:tcPr>
+          <w:p>
+            <w:pPr>
+              <w:cnfStyle w:val="000000100000" w:firstRow="0" w:lastRow="0" w:firstColumn="0" w:lastColumn="0" w:oddVBand="0" w:evenVBand="0" w:oddHBand="1" w:evenHBand="0" w:firstRowFirstColumn="0" w:firstRowLastColumn="0" w:lastRowFirstColumn="0" w:lastRowLastColumn="0"/>
+            </w:pPr>
+            <w:r>
+              <w:t>Select channel</w:t>
+            </w:r>
+          </w:p>
+        </w:tc>
+        <w:tc>
+          <w:tcPr>
+            <w:tcW w:w="5485" w:type="dxa"/>
+          </w:tcPr>
+          <w:p>
+            <w:pPr>
+              <w:cnfStyle w:val="000000100000" w:firstRow="0" w:lastRow="0" w:firstColumn="0" w:lastColumn="0" w:oddVBand="0" w:evenVBand="0" w:oddHBand="1" w:evenHBand="0" w:firstRowFirstColumn="0" w:firstRowLastColumn="0" w:lastRowFirstColumn="0" w:lastRowLastColumn="0"/>
+            </w:pPr>
+            <w:r>
+              <w:t>Selects the entire pattern that the cursor is located in</w:t>
+            </w:r>
+          </w:p>
+        </w:tc>
+      </w:tr>
+      <w:tr>
+        <w:tc>
+          <w:tcPr>
+            <w:cnfStyle w:val="001000000000" w:firstRow="0" w:lastRow="0" w:firstColumn="1" w:lastColumn="0" w:oddVBand="0" w:evenVBand="0" w:oddHBand="0" w:evenHBand="0" w:firstRowFirstColumn="0" w:firstRowLastColumn="0" w:lastRowFirstColumn="0" w:lastRowLastColumn="0"/>
+            <w:tcW w:w="1615" w:type="dxa"/>
+          </w:tcPr>
+          <w:p>
+            <w:pPr>
+              <w:rPr>
+                <w:b w:val="0"/>
+                <w:bCs w:val="0"/>
+              </w:rPr>
+            </w:pPr>
+            <w:r>
+              <w:rPr>
+                <w:b w:val="0"/>
+                <w:bCs w:val="0"/>
+              </w:rPr>
+              <w:t>Del</w:t>
+            </w:r>
+          </w:p>
+        </w:tc>
+        <w:tc>
+          <w:tcPr>
+            <w:tcW w:w="2250" w:type="dxa"/>
+          </w:tcPr>
+          <w:p>
+            <w:pPr>
+              <w:cnfStyle w:val="000000000000" w:firstRow="0" w:lastRow="0" w:firstColumn="0" w:lastColumn="0" w:oddVBand="0" w:evenVBand="0" w:oddHBand="0" w:evenHBand="0" w:firstRowFirstColumn="0" w:firstRowLastColumn="0" w:lastRowFirstColumn="0" w:lastRowLastColumn="0"/>
+            </w:pPr>
+            <w:r>
+              <w:t>Erase</w:t>
+            </w:r>
+          </w:p>
+        </w:tc>
+        <w:tc>
+          <w:tcPr>
+            <w:tcW w:w="5485" w:type="dxa"/>
+          </w:tcPr>
+          <w:p>
+            <w:pPr>
+              <w:cnfStyle w:val="000000000000" w:firstRow="0" w:lastRow="0" w:firstColumn="0" w:lastColumn="0" w:oddVBand="0" w:evenVBand="0" w:oddHBand="0" w:evenHBand="0" w:firstRowFirstColumn="0" w:firstRowLastColumn="0" w:lastRowFirstColumn="0" w:lastRowLastColumn="0"/>
+            </w:pPr>
+            <w:r>
+              <w:t>Erases the selected note data</w:t>
+            </w:r>
+          </w:p>
+        </w:tc>
+      </w:tr>
+      <w:tr>
+        <w:trPr>
+          <w:cnfStyle w:val="000000100000" w:firstRow="0" w:lastRow="0" w:firstColumn="0" w:lastColumn="0" w:oddVBand="0" w:evenVBand="0" w:oddHBand="1" w:evenHBand="0" w:firstRowFirstColumn="0" w:firstRowLastColumn="0" w:lastRowFirstColumn="0" w:lastRowLastColumn="0"/>
+        </w:trPr>
+        <w:tc>
+          <w:tcPr>
+            <w:cnfStyle w:val="001000000000" w:firstRow="0" w:lastRow="0" w:firstColumn="1" w:lastColumn="0" w:oddVBand="0" w:evenVBand="0" w:oddHBand="0" w:evenHBand="0" w:firstRowFirstColumn="0" w:firstRowLastColumn="0" w:lastRowFirstColumn="0" w:lastRowLastColumn="0"/>
+            <w:tcW w:w="1615" w:type="dxa"/>
+          </w:tcPr>
+          <w:p>
+            <w:pPr>
+              <w:rPr>
+                <w:b w:val="0"/>
+                <w:bCs w:val="0"/>
+              </w:rPr>
+            </w:pPr>
+            <w:r>
+              <w:rPr>
+                <w:b w:val="0"/>
+                <w:bCs w:val="0"/>
+              </w:rPr>
+              <w:t>Ctrl-Z</w:t>
+            </w:r>
+          </w:p>
+        </w:tc>
+        <w:tc>
+          <w:tcPr>
+            <w:tcW w:w="2250" w:type="dxa"/>
+          </w:tcPr>
+          <w:p>
+            <w:pPr>
+              <w:cnfStyle w:val="000000100000" w:firstRow="0" w:lastRow="0" w:firstColumn="0" w:lastColumn="0" w:oddVBand="0" w:evenVBand="0" w:oddHBand="1" w:evenHBand="0" w:firstRowFirstColumn="0" w:firstRowLastColumn="0" w:lastRowFirstColumn="0" w:lastRowLastColumn="0"/>
+            </w:pPr>
+            <w:r>
+              <w:t>Undo</w:t>
+            </w:r>
+          </w:p>
+        </w:tc>
+        <w:tc>
+          <w:tcPr>
+            <w:tcW w:w="5485" w:type="dxa"/>
+          </w:tcPr>
+          <w:p>
+            <w:pPr>
+              <w:cnfStyle w:val="000000100000" w:firstRow="0" w:lastRow="0" w:firstColumn="0" w:lastColumn="0" w:oddVBand="0" w:evenVBand="0" w:oddHBand="1" w:evenHBand="0" w:firstRowFirstColumn="0" w:firstRowLastColumn="0" w:lastRowFirstColumn="0" w:lastRowLastColumn="0"/>
+            </w:pPr>
+            <w:r>
+              <w:t>Undoes the previous action.</w:t>
+            </w:r>
+          </w:p>
+        </w:tc>
+      </w:tr>
+      <w:tr>
+        <w:tc>
+          <w:tcPr>
+            <w:cnfStyle w:val="001000000000" w:firstRow="0" w:lastRow="0" w:firstColumn="1" w:lastColumn="0" w:oddVBand="0" w:evenVBand="0" w:oddHBand="0" w:evenHBand="0" w:firstRowFirstColumn="0" w:firstRowLastColumn="0" w:lastRowFirstColumn="0" w:lastRowLastColumn="0"/>
+            <w:tcW w:w="1615" w:type="dxa"/>
+          </w:tcPr>
+          <w:p>
+            <w:pPr>
+              <w:rPr>
+                <w:b w:val="0"/>
+                <w:bCs w:val="0"/>
+              </w:rPr>
+            </w:pPr>
+            <w:r>
+              <w:rPr>
+                <w:b w:val="0"/>
+                <w:bCs w:val="0"/>
+              </w:rPr>
+              <w:t>Ctrl-Y</w:t>
+            </w:r>
+          </w:p>
+        </w:tc>
+        <w:tc>
+          <w:tcPr>
+            <w:tcW w:w="2250" w:type="dxa"/>
+          </w:tcPr>
+          <w:p>
+            <w:pPr>
+              <w:cnfStyle w:val="000000000000" w:firstRow="0" w:lastRow="0" w:firstColumn="0" w:lastColumn="0" w:oddVBand="0" w:evenVBand="0" w:oddHBand="0" w:evenHBand="0" w:firstRowFirstColumn="0" w:firstRowLastColumn="0" w:lastRowFirstColumn="0" w:lastRowLastColumn="0"/>
+            </w:pPr>
+            <w:r>
+              <w:t>Redo</w:t>
+            </w:r>
+          </w:p>
+        </w:tc>
+        <w:tc>
+          <w:tcPr>
+            <w:tcW w:w="5485" w:type="dxa"/>
+          </w:tcPr>
+          <w:p>
+            <w:pPr>
+              <w:cnfStyle w:val="000000000000" w:firstRow="0" w:lastRow="0" w:firstColumn="0" w:lastColumn="0" w:oddVBand="0" w:evenVBand="0" w:oddHBand="0" w:evenHBand="0" w:firstRowFirstColumn="0" w:firstRowLastColumn="0" w:lastRowFirstColumn="0" w:lastRowLastColumn="0"/>
+            </w:pPr>
+            <w:r>
+              <w:t>Redoes the action last undone.</w:t>
+            </w:r>
+          </w:p>
+        </w:tc>
+      </w:tr>
+    </w:tbl>
+    <w:p/>
+    <w:p>
+      <w:r>
+        <w:br w:type="page"/>
+      </w:r>
+    </w:p>
+    <w:p>
+      <w:pPr>
+        <w:pStyle w:val="Heading1"/>
+      </w:pPr>
+      <w:bookmarkStart w:id="7" w:name="_Toc30965874"/>
+      <w:r>
+        <w:lastRenderedPageBreak/>
+        <w:t>Miscellaneous</w:t>
+      </w:r>
+      <w:bookmarkEnd w:id="7"/>
+    </w:p>
+    <w:p>
+      <w:r>
+        <w:t>Here are some random things about hUGETracker.</w:t>
+      </w:r>
+    </w:p>
+    <w:p>
+      <w:pPr>
+        <w:pStyle w:val="Heading2"/>
+      </w:pPr>
+      <w:bookmarkStart w:id="8" w:name="_Toc30965875"/>
+      <w:r>
+        <w:t>The clipboard</w:t>
+      </w:r>
+      <w:bookmarkEnd w:id="8"/>
+    </w:p>
+    <w:p>
+      <w:r>
+        <w:t>The clipboard format for hUGETracker is compatible with ModPlug/OpenMPT! This means that you can convert your existing .mod, .xm, .s3m, or .it chiptunes into Gameboy tunes very quickly by just copying and pasting your patterns into hUGETracker. Note that the effects are not converted when pasted, so you’ll need to adjust the effects to work in hT.</w:t>
+      </w:r>
+    </w:p>
+    <w:p>
+      <w:r>
+        <w:drawing>
+          <wp:inline distT="0" distB="0" distL="0" distR="0" wp14:anchorId="2A7A5CFC" wp14:editId="2653B312">
+            <wp:extent cx="5943600" cy="2496820"/>
+            <wp:effectExtent l="0" t="0" r="0" b="0"/>
+            <wp:docPr id="7" name="Picture 7"/>
+            <wp:cNvGraphicFramePr>
+              <a:graphicFrameLocks xmlns:a="http://schemas.openxmlformats.org/drawingml/2006/main" noChangeAspect="1"/>
+            </wp:cNvGraphicFramePr>
+            <a:graphic xmlns:a="http://schemas.openxmlformats.org/drawingml/2006/main">
+              <a:graphicData uri="http://schemas.openxmlformats.org/drawingml/2006/picture">
+                <pic:pic xmlns:pic="http://schemas.openxmlformats.org/drawingml/2006/picture">
+                  <pic:nvPicPr>
+                    <pic:cNvPr id="1" name=""/>
+                    <pic:cNvPicPr/>
+                  </pic:nvPicPr>
+                  <pic:blipFill>
+                    <a:blip r:embed="rId13"/>
+                    <a:stretch>
+                      <a:fillRect/>
+                    </a:stretch>
+                  </pic:blipFill>
+                  <pic:spPr>
+                    <a:xfrm>
+                      <a:off x="0" y="0"/>
+                      <a:ext cx="5943600" cy="2496820"/>
+                    </a:xfrm>
+                    <a:prstGeom prst="rect">
+                      <a:avLst/>
+                    </a:prstGeom>
+                  </pic:spPr>
+                </pic:pic>
+              </a:graphicData>
+            </a:graphic>
+          </wp:inline>
+        </w:drawing>
+      </w:r>
+    </w:p>
+    <w:p>
+      <w:r>
+        <w:drawing>
+          <wp:inline distT="0" distB="0" distL="0" distR="0" wp14:anchorId="6C4D9FDF" wp14:editId="78FB26F1">
+            <wp:extent cx="3701240" cy="2922891"/>
+            <wp:effectExtent l="0" t="0" r="0" b="0"/>
+            <wp:docPr id="8" name="Picture 8"/>
+            <wp:cNvGraphicFramePr>
+              <a:graphicFrameLocks xmlns:a="http://schemas.openxmlformats.org/drawingml/2006/main" noChangeAspect="1"/>
+            </wp:cNvGraphicFramePr>
+            <a:graphic xmlns:a="http://schemas.openxmlformats.org/drawingml/2006/main">
+              <a:graphicData uri="http://schemas.openxmlformats.org/drawingml/2006/picture">
+                <pic:pic xmlns:pic="http://schemas.openxmlformats.org/drawingml/2006/picture">
+                  <pic:nvPicPr>
+                    <pic:cNvPr id="1" name=""/>
+                    <pic:cNvPicPr/>
+                  </pic:nvPicPr>
+                  <pic:blipFill>
+                    <a:blip r:embed="rId14"/>
+                    <a:stretch>
+                      <a:fillRect/>
+                    </a:stretch>
+                  </pic:blipFill>
+                  <pic:spPr>
+                    <a:xfrm>
+                      <a:off x="0" y="0"/>
+                      <a:ext cx="3701240" cy="2922891"/>
+                    </a:xfrm>
+                    <a:prstGeom prst="rect">
+                      <a:avLst/>
+                    </a:prstGeom>
+                  </pic:spPr>
+                </pic:pic>
+              </a:graphicData>
+            </a:graphic>
+          </wp:inline>
+        </w:drawing>
+      </w:r>
+    </w:p>
     <w:sectPr>
-      <w:footerReference w:type="default" r:id="rId13"/>
+      <w:footerReference w:type="default" r:id="rId15"/>
       <w:pgSz w:w="12240" w:h="15840"/>
       <w:pgMar w:top="1440" w:right="1440" w:bottom="1440" w:left="1440" w:header="720" w:footer="720" w:gutter="0"/>
       <w:cols w:space="720"/>
@@ -2893,7 +4103,7 @@
   <w:style w:type="paragraph" w:default="1" w:styleId="Normal">
     <w:name w:val="Normal"/>
     <w:qFormat/>
-    <w:rsid w:val="001C0840"/>
+    <w:rsid w:val="007F0BE4"/>
     <w:rPr>
       <w:rFonts w:ascii="Orange Kid" w:hAnsi="Orange Kid"/>
       <w:sz w:val="32"/>
@@ -2943,7 +4153,6 @@
   <w:style w:type="character" w:default="1" w:styleId="DefaultParagraphFont">
     <w:name w:val="Default Paragraph Font"/>
     <w:uiPriority w:val="1"/>
-    <w:semiHidden/>
     <w:unhideWhenUsed/>
   </w:style>
   <w:style w:type="table" w:default="1" w:styleId="TableNormal">
@@ -3186,6 +4395,19 @@
       <w:sz w:val="40"/>
       <w:szCs w:val="26"/>
     </w:rPr>
+  </w:style>
+  <w:style w:type="paragraph" w:styleId="TOC2">
+    <w:name w:val="toc 2"/>
+    <w:basedOn w:val="Normal"/>
+    <w:next w:val="Normal"/>
+    <w:autoRedefine/>
+    <w:uiPriority w:val="39"/>
+    <w:unhideWhenUsed/>
+    <w:rsid w:val="004158A6"/>
+    <w:pPr>
+      <w:spacing w:after="100"/>
+      <w:ind w:left="320"/>
+    </w:pPr>
   </w:style>
 </w:styles>
 </file>
@@ -3456,7 +4678,7 @@
 </file>
 
 <file path=customXml/itemProps1.xml><?xml version="1.0" encoding="utf-8"?>
-<ds:datastoreItem xmlns:ds="http://schemas.openxmlformats.org/officeDocument/2006/customXml" ds:itemID="{A43C07FF-6517-420A-8163-3BA84DEF9EB1}">
+<ds:datastoreItem xmlns:ds="http://schemas.openxmlformats.org/officeDocument/2006/customXml" ds:itemID="{5CE6E52D-6509-43DE-B8D5-65F3DFC47E68}">
   <ds:schemaRefs>
     <ds:schemaRef ds:uri="http://schemas.openxmlformats.org/officeDocument/2006/bibliography"/>
   </ds:schemaRefs>

</xml_diff>

<commit_message>
Small change to manual
</commit_message>
<xml_diff>
--- a/Manual.docx
+++ b/Manual.docx
@@ -2107,8 +2107,6 @@
       <w:r>
         <w:t>This manual isn’t complete, but the effect and hotkey reference are here, so that’s the most important part.</w:t>
       </w:r>
-      <w:bookmarkStart w:id="1" w:name="_GoBack"/>
-      <w:bookmarkEnd w:id="1"/>
     </w:p>
     <w:p/>
     <w:p>
@@ -2128,12 +2126,12 @@
       <w:pPr>
         <w:pStyle w:val="Heading1"/>
       </w:pPr>
-      <w:bookmarkStart w:id="2" w:name="_Toc35209661"/>
+      <w:bookmarkStart w:id="1" w:name="_Toc35209661"/>
       <w:r>
         <w:lastRenderedPageBreak/>
         <w:t>Glossary</w:t>
       </w:r>
-      <w:bookmarkEnd w:id="2"/>
+      <w:bookmarkEnd w:id="1"/>
     </w:p>
     <w:tbl>
       <w:tblPr>
@@ -2341,7 +2339,17 @@
           </w:tcPr>
           <w:p>
             <w:r>
-              <w:t>A hexadecimal number which specifies which effect to use</w:t>
+              <w:t xml:space="preserve">A hexadecimal number which specifies which </w:t>
+            </w:r>
+            <w:r>
+              <w:rPr>
+                <w:b/>
+                <w:bCs/>
+              </w:rPr>
+              <w:t>effect</w:t>
+            </w:r>
+            <w:r>
+              <w:t xml:space="preserve"> to use</w:t>
             </w:r>
           </w:p>
         </w:tc>
@@ -2363,7 +2371,17 @@
           </w:tcPr>
           <w:p>
             <w:r>
-              <w:t>Two hexadecimal numbers which the effect can use.</w:t>
+              <w:t xml:space="preserve">Two hexadecimal numbers which the </w:t>
+            </w:r>
+            <w:r>
+              <w:rPr>
+                <w:b/>
+                <w:bCs/>
+              </w:rPr>
+              <w:t>effect</w:t>
+            </w:r>
+            <w:r>
+              <w:t xml:space="preserve"> can use.</w:t>
             </w:r>
           </w:p>
         </w:tc>
@@ -2405,7 +2423,7 @@
                 <w:b/>
                 <w:bCs/>
               </w:rPr>
-              <w:t>note</w:t>
+              <w:t>cell</w:t>
             </w:r>
             <w:r>
               <w:t xml:space="preserve"> must include an instrument number.</w:t>
@@ -2593,7 +2611,17 @@
               <w:t>cells</w:t>
             </w:r>
             <w:r>
-              <w:t>, used to represent 2 measures of music. This is the basic building block of your song.</w:t>
+              <w:t xml:space="preserve">, used to represent 2 measures of music. This is the basic building block of your </w:t>
+            </w:r>
+            <w:r>
+              <w:rPr>
+                <w:b/>
+                <w:bCs/>
+              </w:rPr>
+              <w:t>song</w:t>
+            </w:r>
+            <w:r>
+              <w:t>.</w:t>
             </w:r>
           </w:p>
         </w:tc>
@@ -2615,7 +2643,17 @@
           </w:tcPr>
           <w:p>
             <w:r>
-              <w:t>Export a song as a .WAV file or .MP3 file so anybody can listen to them without hUGETracker or an emulator on their system.</w:t>
+              <w:t xml:space="preserve">Export a </w:t>
+            </w:r>
+            <w:r>
+              <w:rPr>
+                <w:b/>
+                <w:bCs/>
+              </w:rPr>
+              <w:t>song</w:t>
+            </w:r>
+            <w:r>
+              <w:t xml:space="preserve"> as a .WAV file or .MP3 file so anybody can listen to them without hUGETracker or an emulator on their system.</w:t>
             </w:r>
           </w:p>
         </w:tc>
@@ -2640,7 +2678,17 @@
           </w:tcPr>
           <w:p>
             <w:r>
-              <w:t>A custom effect written in GBZ80 assembly language. An advanced feature that would typically be used when integrating hUGETracker into a homebrew game, or perhaps for making custom effects.</w:t>
+              <w:t xml:space="preserve">A custom </w:t>
+            </w:r>
+            <w:r>
+              <w:rPr>
+                <w:b/>
+                <w:bCs/>
+              </w:rPr>
+              <w:t>effect</w:t>
+            </w:r>
+            <w:r>
+              <w:t xml:space="preserve"> written in GBZ80 assembly language. An advanced feature that would typically be used when integrating hUGETracker into a homebrew game, or perhaps for making custom effects.</w:t>
             </w:r>
           </w:p>
         </w:tc>
@@ -2737,7 +2785,27 @@
           </w:tcPr>
           <w:p>
             <w:r>
-              <w:t>A change of pitch over time. The Gameboy sound hardware provides the ability for the first duty channel to perform a sweep as specified by some parameters in an instrument.</w:t>
+              <w:t xml:space="preserve">A change of pitch over time. The Gameboy sound hardware provides the ability for the first duty </w:t>
+            </w:r>
+            <w:r>
+              <w:rPr>
+                <w:b/>
+                <w:bCs/>
+              </w:rPr>
+              <w:t>channel</w:t>
+            </w:r>
+            <w:r>
+              <w:t xml:space="preserve"> to perform a sweep as specified by some parameters in an </w:t>
+            </w:r>
+            <w:r>
+              <w:rPr>
+                <w:b/>
+                <w:bCs/>
+              </w:rPr>
+              <w:t>instrument</w:t>
+            </w:r>
+            <w:r>
+              <w:t>.</w:t>
             </w:r>
           </w:p>
         </w:tc>
@@ -2759,7 +2827,47 @@
           </w:tcPr>
           <w:p>
             <w:r>
-              <w:t>During playback, each row in a pattern has its effect called a certain number of times, at a certain rate. Each time the effect is performed, it’s called a tick. Ticks happen at a rate of ~60hz.</w:t>
+              <w:t xml:space="preserve">During playback, each row in a </w:t>
+            </w:r>
+            <w:r>
+              <w:rPr>
+                <w:b/>
+                <w:bCs/>
+              </w:rPr>
+              <w:t>pattern</w:t>
+            </w:r>
+            <w:r>
+              <w:t xml:space="preserve"> has its </w:t>
+            </w:r>
+            <w:r>
+              <w:rPr>
+                <w:b/>
+                <w:bCs/>
+              </w:rPr>
+              <w:t>effect</w:t>
+            </w:r>
+            <w:r>
+              <w:t xml:space="preserve"> called a certain number of times, at a certain rate. Each time the </w:t>
+            </w:r>
+            <w:r>
+              <w:rPr>
+                <w:b/>
+                <w:bCs/>
+              </w:rPr>
+              <w:t>effect</w:t>
+            </w:r>
+            <w:r>
+              <w:t xml:space="preserve"> is performed, it’s called a </w:t>
+            </w:r>
+            <w:r>
+              <w:rPr>
+                <w:b/>
+                <w:bCs/>
+              </w:rPr>
+              <w:t>tick</w:t>
+            </w:r>
+            <w:r>
+              <w:t>. Ticks happen at a rate of ~60hz.</w:t>
             </w:r>
           </w:p>
         </w:tc>
@@ -2784,7 +2892,32 @@
           </w:tcPr>
           <w:p>
             <w:r>
-              <w:t xml:space="preserve">The tempo of a song specifies how many ticks have to elapse before a row is </w:t>
+              <w:t xml:space="preserve">The tempo of a </w:t>
+            </w:r>
+            <w:r>
+              <w:rPr>
+                <w:b/>
+                <w:bCs/>
+              </w:rPr>
+              <w:t>song</w:t>
+            </w:r>
+            <w:r>
+              <w:t xml:space="preserve"> specifies how many </w:t>
+            </w:r>
+            <w:r>
+              <w:rPr>
+                <w:b/>
+                <w:bCs/>
+              </w:rPr>
+              <w:t>ticks</w:t>
+            </w:r>
+            <w:r>
+              <w:t xml:space="preserve"> have to elapse before a ro</w:t>
+            </w:r>
+            <w:bookmarkStart w:id="2" w:name="_GoBack"/>
+            <w:bookmarkEnd w:id="2"/>
+            <w:r>
+              <w:t xml:space="preserve">w is </w:t>
             </w:r>
             <w:r>
               <w:lastRenderedPageBreak/>
@@ -2852,6 +2985,9 @@
     </w:p>
     <w:p>
       <w:r>
+        <w:rPr>
+          <w:noProof/>
+        </w:rPr>
         <w:drawing>
           <wp:inline distT="0" distB="0" distL="0" distR="0" wp14:anchorId="3B4F0A6C" wp14:editId="4BE00266">
             <wp:extent cx="5943600" cy="3646805"/>
@@ -3169,6 +3305,9 @@
     </w:p>
     <w:p>
       <w:r>
+        <w:rPr>
+          <w:noProof/>
+        </w:rPr>
         <w:drawing>
           <wp:anchor distT="0" distB="0" distL="114300" distR="114300" simplePos="0" relativeHeight="251658240" behindDoc="0" locked="0" layoutInCell="1" allowOverlap="1" wp14:anchorId="4438C998" wp14:editId="2B1B9862">
             <wp:simplePos x="0" y="0"/>
@@ -3332,6 +3471,9 @@
     <w:p/>
     <w:p>
       <w:r>
+        <w:rPr>
+          <w:noProof/>
+        </w:rPr>
         <w:lastRenderedPageBreak/>
         <w:drawing>
           <wp:inline distT="0" distB="0" distL="0" distR="0" wp14:anchorId="4920AFB9" wp14:editId="22E1E03B">
@@ -3380,6 +3522,9 @@
     </w:p>
     <w:p>
       <w:r>
+        <w:rPr>
+          <w:noProof/>
+        </w:rPr>
         <w:drawing>
           <wp:inline distT="0" distB="0" distL="0" distR="0" wp14:anchorId="035688D6" wp14:editId="2C143FB4">
             <wp:extent cx="5943600" cy="1916430"/>
@@ -3445,6 +3590,9 @@
     </w:p>
     <w:p>
       <w:r>
+        <w:rPr>
+          <w:noProof/>
+        </w:rPr>
         <w:drawing>
           <wp:anchor distT="0" distB="0" distL="114300" distR="114300" simplePos="0" relativeHeight="251661312" behindDoc="0" locked="0" layoutInCell="1" allowOverlap="1" wp14:anchorId="54A82DB0" wp14:editId="5A83FD0E">
             <wp:simplePos x="0" y="0"/>
@@ -3531,6 +3679,9 @@
       <w:bookmarkStart w:id="9" w:name="_Toc35209665"/>
       <w:bookmarkEnd w:id="8"/>
       <w:r>
+        <w:rPr>
+          <w:noProof/>
+        </w:rPr>
         <w:lastRenderedPageBreak/>
         <w:drawing>
           <wp:anchor distT="0" distB="0" distL="114300" distR="114300" simplePos="0" relativeHeight="251659264" behindDoc="0" locked="0" layoutInCell="1" allowOverlap="1" wp14:anchorId="1C84E5AB" wp14:editId="04281090">
@@ -3732,6 +3883,9 @@
     </w:p>
     <w:p>
       <w:r>
+        <w:rPr>
+          <w:noProof/>
+        </w:rPr>
         <w:drawing>
           <wp:anchor distT="0" distB="0" distL="114300" distR="114300" simplePos="0" relativeHeight="251660288" behindDoc="0" locked="0" layoutInCell="1" allowOverlap="1" wp14:anchorId="27BEEB09" wp14:editId="20D991A6">
             <wp:simplePos x="0" y="0"/>
@@ -3811,6 +3965,9 @@
     </w:p>
     <w:p>
       <w:r>
+        <w:rPr>
+          <w:noProof/>
+        </w:rPr>
         <w:drawing>
           <wp:inline distT="0" distB="0" distL="0" distR="0" wp14:anchorId="72826406" wp14:editId="5C79CE0C">
             <wp:extent cx="5943600" cy="153670"/>
@@ -4070,6 +4227,9 @@
     </w:p>
     <w:p>
       <w:r>
+        <w:rPr>
+          <w:noProof/>
+        </w:rPr>
         <w:drawing>
           <wp:inline distT="0" distB="0" distL="0" distR="0" wp14:anchorId="202DA9E9" wp14:editId="21D80A90">
             <wp:extent cx="5943600" cy="3646805"/>
@@ -4145,6 +4305,9 @@
     </w:p>
     <w:p>
       <w:r>
+        <w:rPr>
+          <w:noProof/>
+        </w:rPr>
         <w:drawing>
           <wp:inline distT="0" distB="0" distL="0" distR="0" wp14:anchorId="6B96A282" wp14:editId="4458CA43">
             <wp:extent cx="5943600" cy="3646805"/>
@@ -4545,6 +4708,9 @@
     </w:p>
     <w:p>
       <w:r>
+        <w:rPr>
+          <w:noProof/>
+        </w:rPr>
         <w:drawing>
           <wp:inline distT="0" distB="0" distL="0" distR="0" wp14:anchorId="2980FAE1" wp14:editId="1B8464EC">
             <wp:extent cx="5943600" cy="3646805"/>
@@ -4623,6 +4789,9 @@
     </w:p>
     <w:p>
       <w:r>
+        <w:rPr>
+          <w:noProof/>
+        </w:rPr>
         <w:drawing>
           <wp:inline distT="0" distB="0" distL="0" distR="0" wp14:anchorId="2E43E09A" wp14:editId="775FF10A">
             <wp:extent cx="5943600" cy="3646805"/>
@@ -4700,6 +4869,9 @@
         </w:rPr>
       </w:pPr>
       <w:r>
+        <w:rPr>
+          <w:noProof/>
+        </w:rPr>
         <w:drawing>
           <wp:inline distT="0" distB="0" distL="0" distR="0" wp14:anchorId="56FFCAB5" wp14:editId="28B43B91">
             <wp:extent cx="2743200" cy="1835465"/>
@@ -4785,6 +4957,9 @@
     </w:p>
     <w:p>
       <w:r>
+        <w:rPr>
+          <w:noProof/>
+        </w:rPr>
         <w:drawing>
           <wp:inline distT="0" distB="0" distL="0" distR="0" wp14:anchorId="102EAD82" wp14:editId="47472976">
             <wp:extent cx="2781300" cy="2268746"/>
@@ -4828,6 +5003,9 @@
         <w:t xml:space="preserve"> </w:t>
       </w:r>
       <w:r>
+        <w:rPr>
+          <w:noProof/>
+        </w:rPr>
         <w:drawing>
           <wp:inline distT="0" distB="0" distL="0" distR="0" wp14:anchorId="7CD7E353" wp14:editId="13941789">
             <wp:extent cx="3058886" cy="2046689"/>
@@ -8524,6 +8702,7 @@
   <w:style w:type="character" w:default="1" w:styleId="DefaultParagraphFont">
     <w:name w:val="Default Paragraph Font"/>
     <w:uiPriority w:val="1"/>
+    <w:semiHidden/>
     <w:unhideWhenUsed/>
   </w:style>
   <w:style w:type="table" w:default="1" w:styleId="TableNormal">
@@ -9142,7 +9321,7 @@
 </file>
 
 <file path=customXml/itemProps1.xml><?xml version="1.0" encoding="utf-8"?>
-<ds:datastoreItem xmlns:ds="http://schemas.openxmlformats.org/officeDocument/2006/customXml" ds:itemID="{5092E2F7-4D1C-4D6C-BA75-7C7748518182}">
+<ds:datastoreItem xmlns:ds="http://schemas.openxmlformats.org/officeDocument/2006/customXml" ds:itemID="{BB6A8E3D-ACD9-4277-B1A9-D1E8CF38E773}">
   <ds:schemaRefs>
     <ds:schemaRef ds:uri="http://schemas.openxmlformats.org/officeDocument/2006/bibliography"/>
   </ds:schemaRefs>

</xml_diff>